<commit_message>
Update GDD & Co
</commit_message>
<xml_diff>
--- a/Assets Unity 2D Qui peuvent être utiles.docx
+++ b/Assets Unity 2D Qui peuvent être utiles.docx
@@ -102,12 +102,27 @@
       </w:hyperlink>
     </w:p>
     <w:p>
+      <w:pPr>
+        <w:rPr>
+          <w:rStyle w:val="Lienhypertexte"/>
+        </w:rPr>
+      </w:pPr>
       <w:hyperlink r:id="rId12" w:history="1">
         <w:r>
           <w:rPr>
             <w:rStyle w:val="Lienhypertexte"/>
           </w:rPr>
           <w:t>https://assetstore.unity.com/packages/2d/environments/pixel-dark-forest-136825</w:t>
+        </w:r>
+      </w:hyperlink>
+    </w:p>
+    <w:p>
+      <w:hyperlink r:id="rId13" w:history="1">
+        <w:r>
+          <w:rPr>
+            <w:rStyle w:val="Lienhypertexte"/>
+          </w:rPr>
+          <w:t>https://aethrall.itch.io/demon-woods-parallax-background</w:t>
         </w:r>
       </w:hyperlink>
       <w:bookmarkStart w:id="0" w:name="_GoBack"/>

</xml_diff>